<commit_message>
QDS Ver 0.1.3 : * simple UI *
</commit_message>
<xml_diff>
--- a/word/test.docx
+++ b/word/test.docx
@@ -16,7 +16,7 @@
         <w:jc w:val="both"/>
       </w:pPr>
       <w:r>
-        <w:t>(1) 陳老師給小朋友分紅花和黃花，黃花的朵數是紅花的一半。黃花每人分3朵，則多4朵；紅花每人分7朵，則少5朵。問：有【13】個小朋友、共有【129】朵花</w:t>
+        <w:t>(1) 幼稚園有梨數是桃子數的2倍，分給幼稚園小朋友，每人分桃5個，最後餘下15個；每人分梨14個，則梨數差30個。問：幼稚園有桃【90】、梨【180】個</w:t>
       </w:r>
     </w:p>
     <w:p>
@@ -25,7 +25,7 @@
         <w:jc w:val="both"/>
       </w:pPr>
       <w:r>
-        <w:t>(2) 學校買來一些籃球和排球分給各班，買來的排球個數是籃球的2倍，如果籃球每班分2個，多餘4個，如果排球每班分5個，則少2個。問：學校買來籃球【 24  】個，排球【48】個。</w:t>
+        <w:t>(2) 貓媽媽給小貓分魚，每隻小貓分10條魚，就多出8條魚，每隻小貓分11條魚則正好分完。問：一共有【8】隻小貓、貓媽媽一共有【88】條魚</w:t>
       </w:r>
     </w:p>
     <w:p>
@@ -34,7 +34,7 @@
         <w:jc w:val="both"/>
       </w:pPr>
       <w:r>
-        <w:t>(3) 老師把一袋糖分給小朋友。如果只分給小班，每人可得12塊，如果分給中班和小班，每人只能分到4塊。如果這袋糖只分給中班，每人可分到【 6 】塊</w:t>
+        <w:t>(3) 將一堆桃子，平均分給猴子，每隻猴子分10個，有兩隻猴子沒分到，第二次重分，每隻猴子8個桃子，剛巧分完。問：一堆桃子有【80】個、猴子有【10】隻</w:t>
       </w:r>
     </w:p>
     <w:p>
@@ -43,7 +43,7 @@
         <w:jc w:val="both"/>
       </w:pPr>
       <w:r>
-        <w:t>(4) 同學為學校搬磚，每人搬18塊，還餘2塊；每人搬20塊，有一位同學沒磚可搬。問：共有磚【200】塊</w:t>
+        <w:t>(4) 食堂採購員小李去買肉，如果買牛肉18公斤，那麼差40元；如果買豬肉20公斤，那麼多20元。已知牛肉比豬肉每公斤貴8元。問：牛肉每公斤【50】元、豬肉每公斤【42】元，小李帶了【860】元</w:t>
       </w:r>
     </w:p>
     <w:p>
@@ -52,7 +52,7 @@
         <w:jc w:val="both"/>
       </w:pPr>
       <w:r>
-        <w:t>(5) 將月季花插入一些花瓶中。如果每瓶插8朵，則缺少15朵；如果每瓶改為插6朵，則缺少1朵。問：花瓶有【7】支，月季花有【41】朵</w:t>
+        <w:t>(5) 幼稚園有梨數是桃子數的2倍，分給幼稚園小朋友，每人分桃5個，最後餘下15個。每人分梨14個，則梨數最後不足30個。問：桃子【90】個、梨子【180】個</w:t>
       </w:r>
     </w:p>
     <w:p>
@@ -61,7 +61,7 @@
         <w:jc w:val="both"/>
       </w:pPr>
       <w:r>
-        <w:t>(6) 老師把一些鉛筆獎給模範生。每人5支則多4支；每人7支則少4支。問：老師有【24】支鉛筆、獎給【4】個模範生</w:t>
+        <w:t>(6) 工人鋪一條路基，若每天鋪260公尺，鋪完全路長就得延長8天；若每天鋪300公尺，鋪完全路長仍要延長4天。問：這條路長【7800】公尺。</w:t>
       </w:r>
     </w:p>
     <w:p>
@@ -70,7 +70,7 @@
         <w:jc w:val="both"/>
       </w:pPr>
       <w:r>
-        <w:t>(7) 有一些糖，每人分5塊則多10塊，如果現有人數增加到原有人數的1.5倍，那麼每人4塊就少兩塊。問：這些糖共有【70】塊</w:t>
+        <w:t>(7) 401班同學植樹，每人植1棵還剩20棵，每人植2棵差30棵。問：有【50】個同學、【70】棵樹苗</w:t>
       </w:r>
     </w:p>
     <w:p>
@@ -79,7 +79,7 @@
         <w:jc w:val="both"/>
       </w:pPr>
       <w:r>
-        <w:t>(8) 同學搬磚，有12人每人各搬7塊，有20人每人各搬6塊，其餘每人各搬5塊，這樣最後剩下148塊；如果有30人每人搬8塊，有8人每人搬9塊，其餘每人搬10塊，這樣最後剩下20塊。問：有【48】位學生、【432】塊磚塊</w:t>
+        <w:t>(8) 學生植樹，如果每人種5棵，則剩下13棵；若每人種7棵，則差21棵。問：參加植樹的學生有【17】人、這批樹有【98】棵</w:t>
       </w:r>
     </w:p>
     <w:p>
@@ -88,7 +88,7 @@
         <w:jc w:val="both"/>
       </w:pPr>
       <w:r>
-        <w:t>(9) 小朋友分糖果，每人分10粒，正好分完；若每人分16粒，則有3個小朋友分不到糖果。問：有【80】粒糖果</w:t>
+        <w:t>(9) 學生參加校外教學，如果每輛車坐30個學生，則多12個座位；如果每輛車坐36個學生，則多兩輛車。問：有【10】輛車，【288】個學生</w:t>
       </w:r>
     </w:p>
     <w:p>
@@ -97,7 +97,7 @@
         <w:jc w:val="both"/>
       </w:pPr>
       <w:r>
-        <w:t>(10) 若干同學買了練習本，如果4個同學，各分6本，其餘同學分3本，恰好分完；如果每人分5本，那麼有一個人只得到3本。問：共有【7】個同學、買了【33】本練習本</w:t>
+        <w:t>(10) 王老師去買兒童小提琴，若買7把，則所帶的錢差110元；若買5把，則所帶的錢還差30元。問：兒童小提琴一把【40】元，王老師帶了【170】元。</w:t>
       </w:r>
     </w:p>
     <w:sectPr>

</xml_diff>